<commit_message>
superar la subida a github
</commit_message>
<xml_diff>
--- a/Investigacion.docx
+++ b/Investigacion.docx
@@ -65,7 +65,33 @@
         <w:rPr>
           <w:lang w:val="es-ES"/>
         </w:rPr>
-        <w:t>jafojciowutucrtojrovjyo</w:t>
+        <w:t>J</w:t>
+      </w:r>
+      <w:r>
+        <w:rPr>
+          <w:lang w:val="es-ES"/>
+        </w:rPr>
+        <w:t>afojciowutucrtojrovjyo</w:t>
+      </w:r>
+    </w:p>
+    <w:p>
+      <w:pPr>
+        <w:rPr>
+          <w:lang w:val="es-ES"/>
+        </w:rPr>
+      </w:pPr>
+    </w:p>
+    <w:p>
+      <w:pPr>
+        <w:rPr>
+          <w:lang w:val="es-ES"/>
+        </w:rPr>
+      </w:pPr>
+      <w:r>
+        <w:rPr>
+          <w:lang w:val="es-ES"/>
+        </w:rPr>
+        <w:t>Ya la prueba de subirlo a github se tupero</w:t>
       </w:r>
     </w:p>
     <w:sectPr>

</xml_diff>